<commit_message>
fixed Patient Json representation
</commit_message>
<xml_diff>
--- a/API/JSON Representations.docx
+++ b/API/JSON Representations.docx
@@ -196,336 +196,367 @@
       <w:r>
         <w:t>“roomNumber” : string</w:t>
       </w:r>
+      <w:r>
+        <w:t>,</w:t>
+      </w:r>
+    </w:p>
+    <w:p>
+      <w:pPr>
+        <w:pStyle w:val="NoSpacing"/>
+      </w:pPr>
+      <w:r>
+        <w:t xml:space="preserve">     “gender” : string,</w:t>
+      </w:r>
+    </w:p>
+    <w:p>
+      <w:pPr>
+        <w:pStyle w:val="NoSpacing"/>
+      </w:pPr>
+      <w:r>
+        <w:t xml:space="preserve">     “dateOfBirth” : date,</w:t>
+      </w:r>
+    </w:p>
+    <w:p>
+      <w:pPr>
+        <w:pStyle w:val="NoSpacing"/>
+      </w:pPr>
+      <w:r>
+        <w:t xml:space="preserve">     “race” : string,</w:t>
+      </w:r>
+    </w:p>
+    <w:p>
+      <w:pPr>
+        <w:pStyle w:val="NoSpacing"/>
+      </w:pPr>
+      <w:r>
+        <w:t xml:space="preserve">     “ethnicity” : string,</w:t>
+      </w:r>
+    </w:p>
+    <w:p>
+      <w:pPr>
+        <w:pStyle w:val="NoSpacing"/>
+      </w:pPr>
+      <w:r>
+        <w:t xml:space="preserve">      “email” : string,</w:t>
+      </w:r>
+    </w:p>
+    <w:p>
+      <w:pPr>
+        <w:pStyle w:val="NoSpacing"/>
+      </w:pPr>
+      <w:r>
+        <w:t xml:space="preserve">       “phone” : string,</w:t>
+      </w:r>
+    </w:p>
+    <w:p>
+      <w:pPr>
+        <w:pStyle w:val="NoSpacing"/>
+      </w:pPr>
+      <w:r>
+        <w:t xml:space="preserve">      “preferredLanguage” : string,</w:t>
+      </w:r>
+    </w:p>
+    <w:p>
+      <w:pPr>
+        <w:pStyle w:val="NoSpacing"/>
+      </w:pPr>
+      <w:r>
+        <w:t xml:space="preserve">     “allergies” : [string, string, …, string],</w:t>
+      </w:r>
+    </w:p>
+    <w:p>
+      <w:pPr>
+        <w:pStyle w:val="NoSpacing"/>
+      </w:pPr>
+      <w:r>
+        <w:t xml:space="preserve">      “referringPhysician” : { “firstName” : string, “lastName” : string, “isPrimaryPhysician” : Boolean},</w:t>
+      </w:r>
+    </w:p>
+    <w:p>
+      <w:pPr>
+        <w:pStyle w:val="NoSpacing"/>
+      </w:pPr>
+      <w:r>
+        <w:t xml:space="preserve">     “anticoagulants” : [string, string, …, string],</w:t>
+      </w:r>
+    </w:p>
+    <w:p>
+      <w:pPr>
+        <w:pStyle w:val="NoSpacing"/>
+      </w:pPr>
+      <w:r>
+        <w:t xml:space="preserve">      “isDiabetic” : Boolean,</w:t>
+      </w:r>
+    </w:p>
+    <w:p>
+      <w:pPr>
+        <w:pStyle w:val="NoSpacing"/>
+      </w:pPr>
+      <w:r>
+        <w:t xml:space="preserve">      </w:t>
+      </w:r>
+      <w:r>
+        <w:t>“isMedicationReviewed” : Boolean,</w:t>
+      </w:r>
+    </w:p>
+    <w:p>
+      <w:pPr>
+        <w:pStyle w:val="NoSpacing"/>
+      </w:pPr>
+      <w:r>
+        <w:t xml:space="preserve">      “isEmailPreferredContactMethod” : Boolean,</w:t>
+      </w:r>
+    </w:p>
+    <w:p>
+      <w:pPr>
+        <w:pStyle w:val="NoSpacing"/>
+      </w:pPr>
+      <w:r>
+        <w:t xml:space="preserve">      “</w:t>
+      </w:r>
+      <w:r>
+        <w:t>pastMedicalHistory” : [string, string, ..., string],</w:t>
+      </w:r>
+    </w:p>
+    <w:p>
+      <w:pPr>
+        <w:pStyle w:val="NoSpacing"/>
+      </w:pPr>
+      <w:r>
+        <w:t xml:space="preserve">      “familyHistory” : [string, string, …, string],</w:t>
+      </w:r>
+    </w:p>
+    <w:p>
+      <w:pPr>
+        <w:pStyle w:val="NoSpacing"/>
+      </w:pPr>
+      <w:r>
+        <w:t xml:space="preserve">      “p</w:t>
+      </w:r>
+      <w:r>
+        <w:t xml:space="preserve">neumococcalVaccine” : </w:t>
+      </w:r>
+      <w:r>
+        <w:t>string</w:t>
+      </w:r>
+      <w:r>
+        <w:t>,</w:t>
+      </w:r>
+    </w:p>
+    <w:p>
+      <w:pPr>
+        <w:pStyle w:val="NoSpacing"/>
+      </w:pPr>
+      <w:r>
+        <w:t xml:space="preserve">       “f</w:t>
+      </w:r>
+      <w:r>
+        <w:t xml:space="preserve">allRiskAssessment” : </w:t>
+      </w:r>
+      <w:r>
+        <w:t>string</w:t>
+      </w:r>
+      <w:r>
+        <w:t>,</w:t>
+      </w:r>
+    </w:p>
+    <w:p>
+      <w:pPr>
+        <w:pStyle w:val="NoSpacing"/>
+      </w:pPr>
+      <w:r>
+        <w:t xml:space="preserve">      “socialHistor</w:t>
+      </w:r>
+      <w:r>
+        <w:t>y” : string</w:t>
+      </w:r>
+      <w:r>
+        <w:t>,</w:t>
+      </w:r>
+    </w:p>
+    <w:p>
+      <w:pPr>
+        <w:pStyle w:val="NoSpacing"/>
+      </w:pPr>
+      <w:r>
+        <w:t xml:space="preserve">       “gasuralIntestinal” : [string, string, …, string],</w:t>
+      </w:r>
+    </w:p>
+    <w:p>
+      <w:pPr>
+        <w:pStyle w:val="NoSpacing"/>
+      </w:pPr>
+      <w:r>
+        <w:t xml:space="preserve">       “appetite”: string,</w:t>
+      </w:r>
+    </w:p>
+    <w:p>
+      <w:pPr>
+        <w:pStyle w:val="NoSpacing"/>
+      </w:pPr>
+      <w:r>
+        <w:t xml:space="preserve">       “suppliments” : [string, string, …, string],</w:t>
+      </w:r>
+    </w:p>
+    <w:p>
+      <w:pPr>
+        <w:pStyle w:val="NoSpacing"/>
+      </w:pPr>
+      <w:r>
+        <w:t xml:space="preserve">      “musculoskeletal” : [string, string, …, string],</w:t>
+      </w:r>
+    </w:p>
+    <w:p>
+      <w:pPr>
+        <w:pStyle w:val="NoSpacing"/>
+      </w:pPr>
+      <w:r>
+        <w:t xml:space="preserve">       “bed” : string,</w:t>
+      </w:r>
+    </w:p>
+    <w:p>
+      <w:pPr>
+        <w:pStyle w:val="NoSpacing"/>
+      </w:pPr>
+      <w:r>
+        <w:t xml:space="preserve">       “chair” : </w:t>
+      </w:r>
+      <w:r>
+        <w:t>[</w:t>
+      </w:r>
+      <w:r>
+        <w:t>string</w:t>
+      </w:r>
+      <w:r>
+        <w:t>, .., string]</w:t>
+      </w:r>
+      <w:r>
+        <w:t>,</w:t>
+      </w:r>
+    </w:p>
+    <w:p>
+      <w:pPr>
+        <w:pStyle w:val="NoSpacing"/>
+      </w:pPr>
+      <w:r>
+        <w:t xml:space="preserve">       “feet” : </w:t>
+      </w:r>
+      <w:r>
+        <w:t>[string, .., string],</w:t>
+      </w:r>
+    </w:p>
+    <w:p>
+      <w:pPr>
+        <w:pStyle w:val="NoSpacing"/>
+      </w:pPr>
+      <w:r>
+        <w:t xml:space="preserve">        “isPatientReviewed” : string</w:t>
+      </w:r>
+    </w:p>
+    <w:p>
+      <w:pPr>
+        <w:pStyle w:val="NoSpacing"/>
+      </w:pPr>
+      <w:r>
+        <w:t xml:space="preserve">       “supplementationOrdered” : [string],</w:t>
+      </w:r>
+    </w:p>
+    <w:p>
+      <w:pPr>
+        <w:pStyle w:val="NoSpacing"/>
+      </w:pPr>
+      <w:r>
+        <w:t xml:space="preserve">       “discussedWith” : [string],</w:t>
+      </w:r>
+    </w:p>
+    <w:p>
+      <w:pPr>
+        <w:pStyle w:val="NoSpacing"/>
+      </w:pPr>
+      <w:r>
+        <w:t xml:space="preserve">        “hasNonAdherence” : Boolean,</w:t>
+      </w:r>
+    </w:p>
+    <w:p>
+      <w:pPr>
+        <w:pStyle w:val="NoSpacing"/>
+      </w:pPr>
+      <w:r>
+        <w:t xml:space="preserve">        “isRiskBenefitExplained” : Boolean,</w:t>
+      </w:r>
+    </w:p>
+    <w:p>
+      <w:pPr>
+        <w:pStyle w:val="NoSpacing"/>
+      </w:pPr>
+      <w:r>
+        <w:t xml:space="preserve">       “totalFaceTime”: int,</w:t>
+      </w:r>
+    </w:p>
+    <w:p>
+      <w:pPr>
+        <w:pStyle w:val="NoSpacing"/>
+      </w:pPr>
+      <w:r>
+        <w:t xml:space="preserve">        “hasSignature” : Boolean,</w:t>
+      </w:r>
+    </w:p>
+    <w:p>
+      <w:pPr>
+        <w:pStyle w:val="NoSpacing"/>
+      </w:pPr>
+      <w:r>
+        <w:t xml:space="preserve">      “hasProviderAdheredToProtocol” : Boolean,</w:t>
+      </w:r>
+    </w:p>
+    <w:p>
+      <w:pPr>
+        <w:pStyle w:val="NoSpacing"/>
+      </w:pPr>
+      <w:r>
+        <w:t xml:space="preserve">       “followUpRange”</w:t>
+      </w:r>
+      <w:r>
+        <w:t xml:space="preserve"> :  </w:t>
+      </w:r>
+      <w:r>
+        <w:t>string</w:t>
+      </w:r>
+      <w:r>
+        <w:t>,</w:t>
+      </w:r>
+    </w:p>
+    <w:p>
+      <w:pPr>
+        <w:pStyle w:val="NoSpacing"/>
+      </w:pPr>
+      <w:r>
+        <w:t xml:space="preserve">       “isAdditionalPainMedicationNeeded” : Boolean,</w:t>
+      </w:r>
+    </w:p>
+    <w:p>
+      <w:pPr>
+        <w:pStyle w:val="NoSpacing"/>
+      </w:pPr>
+      <w:r>
+        <w:lastRenderedPageBreak/>
+        <w:t xml:space="preserve">       “additionalPainMedications</w:t>
+      </w:r>
+      <w:r>
+        <w:t>”</w:t>
+      </w:r>
       <w:bookmarkStart w:id="0" w:name="_GoBack"/>
       <w:bookmarkEnd w:id="0"/>
       <w:r>
-        <w:t>,</w:t>
-      </w:r>
-    </w:p>
-    <w:p>
-      <w:pPr>
-        <w:pStyle w:val="NoSpacing"/>
-      </w:pPr>
-      <w:r>
-        <w:t xml:space="preserve">     “gender” : string,</w:t>
-      </w:r>
-    </w:p>
-    <w:p>
-      <w:pPr>
-        <w:pStyle w:val="NoSpacing"/>
-      </w:pPr>
-      <w:r>
-        <w:t xml:space="preserve">     “dateOfBirth” : date,</w:t>
-      </w:r>
-    </w:p>
-    <w:p>
-      <w:pPr>
-        <w:pStyle w:val="NoSpacing"/>
-      </w:pPr>
-      <w:r>
-        <w:t xml:space="preserve">     “race” : string,</w:t>
-      </w:r>
-    </w:p>
-    <w:p>
-      <w:pPr>
-        <w:pStyle w:val="NoSpacing"/>
-      </w:pPr>
-      <w:r>
-        <w:t xml:space="preserve">     “ethnicity” : string,</w:t>
-      </w:r>
-    </w:p>
-    <w:p>
-      <w:pPr>
-        <w:pStyle w:val="NoSpacing"/>
-      </w:pPr>
-      <w:r>
-        <w:t xml:space="preserve">      “preferredLanguage” : string,</w:t>
-      </w:r>
-    </w:p>
-    <w:p>
-      <w:pPr>
-        <w:pStyle w:val="NoSpacing"/>
-      </w:pPr>
-      <w:r>
-        <w:t xml:space="preserve">     “allergies” : [string, string, …, string],</w:t>
-      </w:r>
-    </w:p>
-    <w:p>
-      <w:pPr>
-        <w:pStyle w:val="NoSpacing"/>
-      </w:pPr>
-      <w:r>
-        <w:t xml:space="preserve">      “referringPhysician” : { “firstName” : string, “lastName” : string, “isPrimaryPhysician” : Boolean},</w:t>
-      </w:r>
-    </w:p>
-    <w:p>
-      <w:pPr>
-        <w:pStyle w:val="NoSpacing"/>
-      </w:pPr>
-      <w:r>
-        <w:t xml:space="preserve">     “anticoagulants” : [string, string, …, string],</w:t>
-      </w:r>
-    </w:p>
-    <w:p>
-      <w:pPr>
-        <w:pStyle w:val="NoSpacing"/>
-      </w:pPr>
-      <w:r>
-        <w:t xml:space="preserve">      “isDiabetic” : Boolean,</w:t>
-      </w:r>
-    </w:p>
-    <w:p>
-      <w:pPr>
-        <w:pStyle w:val="NoSpacing"/>
-      </w:pPr>
-      <w:r>
-        <w:t xml:space="preserve">      </w:t>
-      </w:r>
-      <w:r>
-        <w:t>“isMedicationReviewed” : Boolean,</w:t>
-      </w:r>
-    </w:p>
-    <w:p>
-      <w:pPr>
-        <w:pStyle w:val="NoSpacing"/>
-      </w:pPr>
-      <w:r>
-        <w:t xml:space="preserve">      “isEmailPreferredContactMethod” : Boolean,</w:t>
-      </w:r>
-    </w:p>
-    <w:p>
-      <w:pPr>
-        <w:pStyle w:val="NoSpacing"/>
-      </w:pPr>
-      <w:r>
-        <w:t xml:space="preserve">      “</w:t>
-      </w:r>
-      <w:r>
-        <w:t>pastMedicalHistory” : [string, string, ..., string],</w:t>
-      </w:r>
-    </w:p>
-    <w:p>
-      <w:pPr>
-        <w:pStyle w:val="NoSpacing"/>
-      </w:pPr>
-      <w:r>
-        <w:t xml:space="preserve">      “familyHistory” : [string, string, …, string],</w:t>
-      </w:r>
-    </w:p>
-    <w:p>
-      <w:pPr>
-        <w:pStyle w:val="NoSpacing"/>
-      </w:pPr>
-      <w:r>
-        <w:t xml:space="preserve">      “p</w:t>
-      </w:r>
-      <w:r>
-        <w:t xml:space="preserve">neumococcalVaccine” : </w:t>
-      </w:r>
-      <w:r>
-        <w:t>string</w:t>
-      </w:r>
-      <w:r>
-        <w:t>,</w:t>
-      </w:r>
-    </w:p>
-    <w:p>
-      <w:pPr>
-        <w:pStyle w:val="NoSpacing"/>
-      </w:pPr>
-      <w:r>
-        <w:t xml:space="preserve">       “f</w:t>
-      </w:r>
-      <w:r>
-        <w:t xml:space="preserve">allRiskAssessment” : </w:t>
-      </w:r>
-      <w:r>
-        <w:t>string</w:t>
-      </w:r>
-      <w:r>
-        <w:t>,</w:t>
-      </w:r>
-    </w:p>
-    <w:p>
-      <w:pPr>
-        <w:pStyle w:val="NoSpacing"/>
-      </w:pPr>
-      <w:r>
-        <w:t xml:space="preserve">      “socialHistor</w:t>
-      </w:r>
-      <w:r>
-        <w:t>y” : string</w:t>
-      </w:r>
-      <w:r>
-        <w:t>,</w:t>
-      </w:r>
-    </w:p>
-    <w:p>
-      <w:pPr>
-        <w:pStyle w:val="NoSpacing"/>
-      </w:pPr>
-      <w:r>
-        <w:t xml:space="preserve">       “gasuralIntestinal” : [string, string, …, string],</w:t>
-      </w:r>
-    </w:p>
-    <w:p>
-      <w:pPr>
-        <w:pStyle w:val="NoSpacing"/>
-      </w:pPr>
-      <w:r>
-        <w:t xml:space="preserve">       “appetite”: string,</w:t>
-      </w:r>
-    </w:p>
-    <w:p>
-      <w:pPr>
-        <w:pStyle w:val="NoSpacing"/>
-      </w:pPr>
-      <w:r>
-        <w:t xml:space="preserve">       “suppliments” : [string, string, …, string],</w:t>
-      </w:r>
-    </w:p>
-    <w:p>
-      <w:pPr>
-        <w:pStyle w:val="NoSpacing"/>
-      </w:pPr>
-      <w:r>
-        <w:t xml:space="preserve">      “musculoskeletal” : [string, string, …, string],</w:t>
-      </w:r>
-    </w:p>
-    <w:p>
-      <w:pPr>
-        <w:pStyle w:val="NoSpacing"/>
-      </w:pPr>
-      <w:r>
-        <w:t xml:space="preserve">       “bed” : string,</w:t>
-      </w:r>
-    </w:p>
-    <w:p>
-      <w:pPr>
-        <w:pStyle w:val="NoSpacing"/>
-      </w:pPr>
-      <w:r>
-        <w:t xml:space="preserve">       “chair” : </w:t>
-      </w:r>
-      <w:r>
-        <w:t>[</w:t>
-      </w:r>
-      <w:r>
-        <w:t>string</w:t>
-      </w:r>
-      <w:r>
-        <w:t>, .., string]</w:t>
-      </w:r>
-      <w:r>
-        <w:t>,</w:t>
-      </w:r>
-    </w:p>
-    <w:p>
-      <w:pPr>
-        <w:pStyle w:val="NoSpacing"/>
-      </w:pPr>
-      <w:r>
-        <w:t xml:space="preserve">       “feet” : </w:t>
-      </w:r>
-      <w:r>
-        <w:t>[string, .., string],</w:t>
-      </w:r>
-    </w:p>
-    <w:p>
-      <w:pPr>
-        <w:pStyle w:val="NoSpacing"/>
-      </w:pPr>
-      <w:r>
-        <w:t xml:space="preserve">        “isPatientReviewed” : string</w:t>
-      </w:r>
-    </w:p>
-    <w:p>
-      <w:pPr>
-        <w:pStyle w:val="NoSpacing"/>
-      </w:pPr>
-      <w:r>
-        <w:t xml:space="preserve">       “supplementationOrdered” : [string],</w:t>
-      </w:r>
-    </w:p>
-    <w:p>
-      <w:pPr>
-        <w:pStyle w:val="NoSpacing"/>
-      </w:pPr>
-      <w:r>
-        <w:t xml:space="preserve">       “discussedWith” : [string],</w:t>
-      </w:r>
-    </w:p>
-    <w:p>
-      <w:pPr>
-        <w:pStyle w:val="NoSpacing"/>
-      </w:pPr>
-      <w:r>
-        <w:t xml:space="preserve">        “hasNonAdherence” : Boolean,</w:t>
-      </w:r>
-    </w:p>
-    <w:p>
-      <w:pPr>
-        <w:pStyle w:val="NoSpacing"/>
-      </w:pPr>
-      <w:r>
-        <w:t xml:space="preserve">        “isRiskBenefitExplained” : Boolean,</w:t>
-      </w:r>
-    </w:p>
-    <w:p>
-      <w:pPr>
-        <w:pStyle w:val="NoSpacing"/>
-      </w:pPr>
-      <w:r>
-        <w:t xml:space="preserve">       “totalFaceTime”: int,</w:t>
-      </w:r>
-    </w:p>
-    <w:p>
-      <w:pPr>
-        <w:pStyle w:val="NoSpacing"/>
-      </w:pPr>
-      <w:r>
-        <w:t xml:space="preserve">        “hasSignature” : Boolean,</w:t>
-      </w:r>
-    </w:p>
-    <w:p>
-      <w:pPr>
-        <w:pStyle w:val="NoSpacing"/>
-      </w:pPr>
-      <w:r>
-        <w:t xml:space="preserve">      “hasProviderAdheredToProtocol” : Boolean,</w:t>
-      </w:r>
-    </w:p>
-    <w:p>
-      <w:pPr>
-        <w:pStyle w:val="NoSpacing"/>
-      </w:pPr>
-      <w:r>
-        <w:t xml:space="preserve">       “followUpRange”</w:t>
-      </w:r>
-      <w:r>
-        <w:t xml:space="preserve"> :  </w:t>
-      </w:r>
-      <w:r>
-        <w:t>string</w:t>
-      </w:r>
-      <w:r>
-        <w:t>,</w:t>
-      </w:r>
-    </w:p>
-    <w:p>
-      <w:pPr>
-        <w:pStyle w:val="NoSpacing"/>
-      </w:pPr>
-      <w:r>
-        <w:t xml:space="preserve">       “isAdditionalPainMedicationNeeded” : Boolean,</w:t>
-      </w:r>
-    </w:p>
-    <w:p>
-      <w:pPr>
-        <w:pStyle w:val="NoSpacing"/>
-      </w:pPr>
-      <w:r>
-        <w:t xml:space="preserve">       “additionalPainMedications : [string],</w:t>
+        <w:t xml:space="preserve"> : [string],</w:t>
+      </w:r>
+    </w:p>
+    <w:p>
+      <w:pPr>
+        <w:pStyle w:val="NoSpacing"/>
+      </w:pPr>
+      <w:r>
+        <w:t xml:space="preserve">       “information” : string</w:t>
       </w:r>
     </w:p>
     <w:p>
@@ -538,7 +569,6 @@
     </w:p>
     <w:p>
       <w:r>
-        <w:lastRenderedPageBreak/>
         <w:br w:type="page"/>
       </w:r>
     </w:p>

</xml_diff>